<commit_message>
Altera paragrafo da sessão top-side / Altera arquivo cv.pdf
</commit_message>
<xml_diff>
--- a/assets/documents/cv.docx
+++ b/assets/documents/cv.docx
@@ -192,15 +192,36 @@
           <w:lang w:val="en-US"/>
         </w:rPr>
       </w:pPr>
-      <w:r>
-        <w:rPr>
-          <w:rStyle w:val="oypena"/>
-          <w:rFonts w:ascii="Calibri" w:hAnsi="Calibri" w:cs="Calibri"/>
-          <w:color w:val="000000"/>
-          <w:sz w:val="24"/>
-          <w:szCs w:val="24"/>
-        </w:rPr>
-        <w:t>Desenvolvedor back-end, conhecimentos em Java, Spring, MySQL, Git, Android, CSS, JavaScript e muita vontade de continuar aprendendo cada vez mais! Atualmente venho buscando novas oportunidades para me inserir na área de tecnologia</w:t>
+      <w:bookmarkStart w:id="0" w:name="_GoBack"/>
+      <w:r>
+        <w:rPr>
+          <w:rStyle w:val="oypena"/>
+          <w:rFonts w:ascii="Calibri" w:hAnsi="Calibri" w:cs="Calibri"/>
+          <w:color w:val="000000"/>
+          <w:sz w:val="24"/>
+          <w:szCs w:val="24"/>
+        </w:rPr>
+        <w:t>Desenvolvedor back-end, conhecimentos em Java, Spring, MySQL</w:t>
+      </w:r>
+      <w:r>
+        <w:rPr>
+          <w:rStyle w:val="oypena"/>
+          <w:rFonts w:ascii="Calibri" w:hAnsi="Calibri" w:cs="Calibri"/>
+          <w:color w:val="000000"/>
+          <w:sz w:val="24"/>
+          <w:szCs w:val="24"/>
+        </w:rPr>
+        <w:t>, PostgreSQL</w:t>
+      </w:r>
+      <w:r>
+        <w:rPr>
+          <w:rStyle w:val="oypena"/>
+          <w:rFonts w:ascii="Calibri" w:hAnsi="Calibri" w:cs="Calibri"/>
+          <w:color w:val="000000"/>
+          <w:sz w:val="24"/>
+          <w:szCs w:val="24"/>
+        </w:rPr>
+        <w:t>, Git, Android, CSS, JavaScript e muita vontade de continuar aprendendo cada vez mais! Atualmente venho buscando novas oportunidades para me inserir na área de tecnologia</w:t>
       </w:r>
       <w:r>
         <w:rPr>
@@ -212,6 +233,7 @@
         </w:rPr>
         <w:t>.</w:t>
       </w:r>
+      <w:bookmarkEnd w:id="0"/>
       <w:r>
         <w:rPr>
           <w:rStyle w:val="oypena"/>
@@ -446,28 +468,6 @@
           <w:lang w:val="en-US"/>
         </w:rPr>
         <w:t>reSQL</w:t>
-      </w:r>
-      <w:r>
-        <w:rPr>
-          <w:rStyle w:val="oypena"/>
-          <w:rFonts w:ascii="Calibri" w:hAnsi="Calibri" w:cs="Calibri"/>
-          <w:color w:val="000000"/>
-          <w:sz w:val="24"/>
-          <w:szCs w:val="24"/>
-          <w:lang w:val="en-US"/>
-        </w:rPr>
-        <w:t xml:space="preserve">, </w:t>
-      </w:r>
-      <w:r>
-        <w:rPr>
-          <w:rStyle w:val="oypena"/>
-          <w:rFonts w:ascii="Calibri" w:hAnsi="Calibri" w:cs="Calibri"/>
-          <w:color w:val="000000"/>
-          <w:sz w:val="24"/>
-          <w:szCs w:val="24"/>
-          <w:lang w:val="en-US"/>
-        </w:rPr>
-        <w:t>MongoDB</w:t>
       </w:r>
       <w:r>
         <w:rPr>
@@ -1107,6 +1107,7 @@
           <w:sz w:val="24"/>
           <w:szCs w:val="24"/>
         </w:rPr>
+        <w:lastRenderedPageBreak/>
         <w:t xml:space="preserve">Inglês: </w:t>
       </w:r>
       <w:r>
@@ -1542,17 +1543,7 @@
           <w:sz w:val="24"/>
           <w:szCs w:val="24"/>
         </w:rPr>
-        <w:t>Pesquisa de mercado, seleção e precificação de pr</w:t>
-      </w:r>
-      <w:bookmarkStart w:id="0" w:name="_GoBack"/>
-      <w:bookmarkEnd w:id="0"/>
-      <w:r>
-        <w:rPr>
-          <w:rFonts w:ascii="Calibri" w:hAnsi="Calibri" w:cs="Calibri"/>
-          <w:sz w:val="24"/>
-          <w:szCs w:val="24"/>
-        </w:rPr>
-        <w:t>odutos.</w:t>
+        <w:t>Pesquisa de mercado, seleção e precificação de produtos.</w:t>
       </w:r>
     </w:p>
     <w:p>

</xml_diff>

<commit_message>
Adiciona preview.png para uso no Readme.txt
</commit_message>
<xml_diff>
--- a/assets/documents/cv.docx
+++ b/assets/documents/cv.docx
@@ -78,17 +78,33 @@
         </w:rPr>
         <w:t xml:space="preserve"> | </w:t>
       </w:r>
-      <w:hyperlink r:id="rId5" w:history="1">
-        <w:r>
-          <w:rPr>
-            <w:rStyle w:val="Hyperlink"/>
-            <w:rFonts w:ascii="Calibri" w:hAnsi="Calibri" w:cs="Calibri"/>
-            <w:sz w:val="28"/>
-            <w:szCs w:val="28"/>
-          </w:rPr>
-          <w:t>Linkedin</w:t>
-        </w:r>
-      </w:hyperlink>
+      <w:r>
+        <w:fldChar w:fldCharType="begin"/>
+      </w:r>
+      <w:r>
+        <w:instrText xml:space="preserve"> HYPERLINK "https://www.linkedin.com/in/henrique-martinho/" </w:instrText>
+      </w:r>
+      <w:r>
+        <w:fldChar w:fldCharType="separate"/>
+      </w:r>
+      <w:r>
+        <w:rPr>
+          <w:rStyle w:val="Hyperlink"/>
+          <w:rFonts w:ascii="Calibri" w:hAnsi="Calibri" w:cs="Calibri"/>
+          <w:sz w:val="28"/>
+          <w:szCs w:val="28"/>
+        </w:rPr>
+        <w:t>Linkedin</w:t>
+      </w:r>
+      <w:r>
+        <w:rPr>
+          <w:rStyle w:val="Hyperlink"/>
+          <w:rFonts w:ascii="Calibri" w:hAnsi="Calibri" w:cs="Calibri"/>
+          <w:sz w:val="28"/>
+          <w:szCs w:val="28"/>
+        </w:rPr>
+        <w:fldChar w:fldCharType="end"/>
+      </w:r>
       <w:r>
         <w:rPr>
           <w:rFonts w:ascii="Calibri" w:hAnsi="Calibri" w:cs="Calibri"/>
@@ -97,17 +113,33 @@
         </w:rPr>
         <w:t xml:space="preserve"> | </w:t>
       </w:r>
-      <w:hyperlink r:id="rId6" w:history="1">
-        <w:r>
-          <w:rPr>
-            <w:rStyle w:val="Hyperlink"/>
-            <w:rFonts w:ascii="Calibri" w:hAnsi="Calibri" w:cs="Calibri"/>
-            <w:sz w:val="28"/>
-            <w:szCs w:val="28"/>
-          </w:rPr>
-          <w:t>GitHub</w:t>
-        </w:r>
-      </w:hyperlink>
+      <w:r>
+        <w:fldChar w:fldCharType="begin"/>
+      </w:r>
+      <w:r>
+        <w:instrText xml:space="preserve"> HYPERLINK "https://github.com/HenriqueMartinho" </w:instrText>
+      </w:r>
+      <w:r>
+        <w:fldChar w:fldCharType="separate"/>
+      </w:r>
+      <w:r>
+        <w:rPr>
+          <w:rStyle w:val="Hyperlink"/>
+          <w:rFonts w:ascii="Calibri" w:hAnsi="Calibri" w:cs="Calibri"/>
+          <w:sz w:val="28"/>
+          <w:szCs w:val="28"/>
+        </w:rPr>
+        <w:t>GitHub</w:t>
+      </w:r>
+      <w:r>
+        <w:rPr>
+          <w:rStyle w:val="Hyperlink"/>
+          <w:rFonts w:ascii="Calibri" w:hAnsi="Calibri" w:cs="Calibri"/>
+          <w:sz w:val="28"/>
+          <w:szCs w:val="28"/>
+        </w:rPr>
+        <w:fldChar w:fldCharType="end"/>
+      </w:r>
       <w:r>
         <w:rPr>
           <w:rFonts w:ascii="Calibri" w:hAnsi="Calibri" w:cs="Calibri"/>
@@ -116,17 +148,33 @@
         </w:rPr>
         <w:t xml:space="preserve"> | </w:t>
       </w:r>
-      <w:hyperlink r:id="rId7" w:history="1">
-        <w:r>
-          <w:rPr>
-            <w:rStyle w:val="Hyperlink"/>
-            <w:rFonts w:ascii="Calibri" w:hAnsi="Calibri" w:cs="Calibri"/>
-            <w:sz w:val="28"/>
-            <w:szCs w:val="28"/>
-          </w:rPr>
-          <w:t>Portifólio</w:t>
-        </w:r>
-      </w:hyperlink>
+      <w:r>
+        <w:fldChar w:fldCharType="begin"/>
+      </w:r>
+      <w:r>
+        <w:instrText xml:space="preserve"> HYPERLINK "https://henriquemartinho.github.io/personal-portifolio/" </w:instrText>
+      </w:r>
+      <w:r>
+        <w:fldChar w:fldCharType="separate"/>
+      </w:r>
+      <w:r>
+        <w:rPr>
+          <w:rStyle w:val="Hyperlink"/>
+          <w:rFonts w:ascii="Calibri" w:hAnsi="Calibri" w:cs="Calibri"/>
+          <w:sz w:val="28"/>
+          <w:szCs w:val="28"/>
+        </w:rPr>
+        <w:t>Portifólio</w:t>
+      </w:r>
+      <w:r>
+        <w:rPr>
+          <w:rStyle w:val="Hyperlink"/>
+          <w:rFonts w:ascii="Calibri" w:hAnsi="Calibri" w:cs="Calibri"/>
+          <w:sz w:val="28"/>
+          <w:szCs w:val="28"/>
+        </w:rPr>
+        <w:fldChar w:fldCharType="end"/>
+      </w:r>
     </w:p>
     <w:p>
       <w:pPr>
@@ -199,389 +247,303 @@
           <w:sz w:val="24"/>
           <w:szCs w:val="24"/>
         </w:rPr>
-        <w:t>Desenvolvedor back-end, conhecimentos em Java, Spring</w:t>
-      </w:r>
-      <w:r>
-        <w:rPr>
-          <w:rStyle w:val="oypena"/>
-          <w:rFonts w:ascii="Calibri" w:hAnsi="Calibri" w:cs="Calibri"/>
-          <w:color w:val="000000"/>
-          <w:sz w:val="24"/>
-          <w:szCs w:val="24"/>
-        </w:rPr>
-        <w:t xml:space="preserve"> Boot</w:t>
+        <w:t>Desenvolvedor back-end, conhecimentos em Java, Spring, MySQL</w:t>
+      </w:r>
+      <w:r>
+        <w:rPr>
+          <w:rStyle w:val="oypena"/>
+          <w:rFonts w:ascii="Calibri" w:hAnsi="Calibri" w:cs="Calibri"/>
+          <w:color w:val="000000"/>
+          <w:sz w:val="24"/>
+          <w:szCs w:val="24"/>
+        </w:rPr>
+        <w:t>, PostgreSQL</w:t>
+      </w:r>
+      <w:r>
+        <w:rPr>
+          <w:rStyle w:val="oypena"/>
+          <w:rFonts w:ascii="Calibri" w:hAnsi="Calibri" w:cs="Calibri"/>
+          <w:color w:val="000000"/>
+          <w:sz w:val="24"/>
+          <w:szCs w:val="24"/>
+        </w:rPr>
+        <w:t>,</w:t>
+      </w:r>
+      <w:r>
+        <w:rPr>
+          <w:rStyle w:val="oypena"/>
+          <w:rFonts w:ascii="Calibri" w:hAnsi="Calibri" w:cs="Calibri"/>
+          <w:color w:val="000000"/>
+          <w:sz w:val="24"/>
+          <w:szCs w:val="24"/>
+        </w:rPr>
+        <w:t xml:space="preserve"> Docker,</w:t>
+      </w:r>
+      <w:r>
+        <w:rPr>
+          <w:rStyle w:val="oypena"/>
+          <w:rFonts w:ascii="Calibri" w:hAnsi="Calibri" w:cs="Calibri"/>
+          <w:color w:val="000000"/>
+          <w:sz w:val="24"/>
+          <w:szCs w:val="24"/>
+        </w:rPr>
+        <w:t xml:space="preserve"> Git, Android, CSS, JavaScript e muita vontade de continuar aprendendo cada vez mais! Atualmente venho buscando novas oportunidades para me inserir na área de tecnologia</w:t>
+      </w:r>
+      <w:r>
+        <w:rPr>
+          <w:rStyle w:val="oypena"/>
+          <w:rFonts w:ascii="Calibri" w:hAnsi="Calibri" w:cs="Calibri"/>
+          <w:color w:val="000000"/>
+          <w:sz w:val="24"/>
+          <w:szCs w:val="24"/>
+        </w:rPr>
+        <w:t>.</w:t>
+      </w:r>
+      <w:r>
+        <w:rPr>
+          <w:rStyle w:val="oypena"/>
+          <w:rFonts w:ascii="Calibri" w:hAnsi="Calibri" w:cs="Calibri"/>
+          <w:color w:val="000000"/>
+          <w:sz w:val="28"/>
+          <w:szCs w:val="28"/>
+        </w:rPr>
+        <w:br/>
+      </w:r>
+      <w:r>
+        <w:rPr>
+          <w:rFonts w:ascii="Calibri" w:hAnsi="Calibri" w:cs="Calibri"/>
+          <w:sz w:val="28"/>
+          <w:szCs w:val="28"/>
+        </w:rPr>
+        <w:t>____________________________________________________________</w:t>
+      </w:r>
+    </w:p>
+    <w:p>
+      <w:pPr>
+        <w:rPr>
+          <w:rFonts w:ascii="Calibri" w:hAnsi="Calibri" w:cs="Calibri"/>
+          <w:b/>
+          <w:bCs/>
+          <w:sz w:val="28"/>
+          <w:szCs w:val="28"/>
+        </w:rPr>
+      </w:pPr>
+      <w:r>
+        <w:rPr>
+          <w:rFonts w:ascii="Calibri" w:hAnsi="Calibri" w:cs="Calibri"/>
+          <w:b/>
+          <w:bCs/>
+          <w:sz w:val="28"/>
+          <w:szCs w:val="28"/>
+        </w:rPr>
+        <w:t>Habilidades Técnicas</w:t>
+      </w:r>
+    </w:p>
+    <w:p>
+      <w:pPr>
+        <w:rPr>
+          <w:rStyle w:val="oypena"/>
+          <w:rFonts w:ascii="Calibri" w:hAnsi="Calibri" w:cs="Calibri"/>
+          <w:color w:val="000000"/>
+          <w:sz w:val="24"/>
+          <w:szCs w:val="24"/>
+          <w:lang w:val="en-US"/>
+        </w:rPr>
+      </w:pPr>
+      <w:r>
+        <w:rPr>
+          <w:rStyle w:val="oypena"/>
+          <w:rFonts w:ascii="Calibri" w:hAnsi="Calibri" w:cs="Calibri"/>
+          <w:b/>
+          <w:bCs/>
+          <w:color w:val="000000"/>
+          <w:sz w:val="24"/>
+          <w:szCs w:val="24"/>
+          <w:lang w:val="en-US"/>
+        </w:rPr>
+        <w:t>Back-end:</w:t>
+      </w:r>
+      <w:r>
+        <w:rPr>
+          <w:rStyle w:val="oypena"/>
+          <w:rFonts w:ascii="Calibri" w:hAnsi="Calibri" w:cs="Calibri"/>
+          <w:b/>
+          <w:bCs/>
+          <w:color w:val="000000"/>
+          <w:sz w:val="24"/>
+          <w:szCs w:val="24"/>
+          <w:lang w:val="en-US"/>
+        </w:rPr>
+        <w:t xml:space="preserve"> </w:t>
+      </w:r>
+      <w:r>
+        <w:rPr>
+          <w:rStyle w:val="oypena"/>
+          <w:rFonts w:ascii="Calibri" w:hAnsi="Calibri" w:cs="Calibri"/>
+          <w:color w:val="000000"/>
+          <w:sz w:val="24"/>
+          <w:szCs w:val="24"/>
+          <w:lang w:val="en-US"/>
+        </w:rPr>
+        <w:t>Java, Spring</w:t>
+      </w:r>
+      <w:r>
+        <w:rPr>
+          <w:rStyle w:val="oypena"/>
+          <w:rFonts w:ascii="Calibri" w:hAnsi="Calibri" w:cs="Calibri"/>
+          <w:color w:val="000000"/>
+          <w:sz w:val="24"/>
+          <w:szCs w:val="24"/>
+          <w:lang w:val="en-US"/>
+        </w:rPr>
+        <w:t xml:space="preserve">, </w:t>
+      </w:r>
+      <w:r>
+        <w:rPr>
+          <w:rStyle w:val="oypena"/>
+          <w:rFonts w:ascii="Calibri" w:hAnsi="Calibri" w:cs="Calibri"/>
+          <w:color w:val="000000"/>
+          <w:sz w:val="24"/>
+          <w:szCs w:val="24"/>
+          <w:lang w:val="en-US"/>
+        </w:rPr>
+        <w:t>Python</w:t>
+      </w:r>
+      <w:r>
+        <w:rPr>
+          <w:rStyle w:val="oypena"/>
+          <w:rFonts w:ascii="Calibri" w:hAnsi="Calibri" w:cs="Calibri"/>
+          <w:color w:val="000000"/>
+          <w:sz w:val="24"/>
+          <w:szCs w:val="24"/>
+          <w:lang w:val="en-US"/>
+        </w:rPr>
+        <w:br/>
+      </w:r>
+      <w:r>
+        <w:rPr>
+          <w:rStyle w:val="oypena"/>
+          <w:rFonts w:ascii="Calibri" w:hAnsi="Calibri" w:cs="Calibri"/>
+          <w:b/>
+          <w:bCs/>
+          <w:color w:val="000000"/>
+          <w:sz w:val="24"/>
+          <w:szCs w:val="24"/>
+          <w:lang w:val="en-US"/>
+        </w:rPr>
+        <w:t xml:space="preserve">Banco de Dados: </w:t>
+      </w:r>
+      <w:r>
+        <w:rPr>
+          <w:rStyle w:val="oypena"/>
+          <w:rFonts w:ascii="Calibri" w:hAnsi="Calibri" w:cs="Calibri"/>
+          <w:color w:val="000000"/>
+          <w:sz w:val="24"/>
+          <w:szCs w:val="24"/>
+          <w:lang w:val="en-US"/>
+        </w:rPr>
+        <w:t>MySQL, H2, PostgreSQL</w:t>
+      </w:r>
+      <w:r>
+        <w:rPr>
+          <w:rStyle w:val="oypena"/>
+          <w:rFonts w:ascii="Calibri" w:hAnsi="Calibri" w:cs="Calibri"/>
+          <w:b/>
+          <w:bCs/>
+          <w:color w:val="000000"/>
+          <w:sz w:val="24"/>
+          <w:szCs w:val="24"/>
+          <w:lang w:val="en-US"/>
+        </w:rPr>
+        <w:br/>
+        <w:t xml:space="preserve">Dev Tools: </w:t>
+      </w:r>
+      <w:r>
+        <w:rPr>
+          <w:rStyle w:val="oypena"/>
+          <w:rFonts w:ascii="Calibri" w:hAnsi="Calibri" w:cs="Calibri"/>
+          <w:color w:val="000000"/>
+          <w:sz w:val="24"/>
+          <w:szCs w:val="24"/>
+          <w:lang w:val="en-US"/>
+        </w:rPr>
+        <w:t>Docker, Git, Postman</w:t>
+      </w:r>
+      <w:r>
+        <w:rPr>
+          <w:rStyle w:val="oypena"/>
+          <w:rFonts w:ascii="Calibri" w:hAnsi="Calibri" w:cs="Calibri"/>
+          <w:b/>
+          <w:bCs/>
+          <w:color w:val="000000"/>
+          <w:sz w:val="24"/>
+          <w:szCs w:val="24"/>
+          <w:lang w:val="en-US"/>
+        </w:rPr>
+        <w:br/>
+        <w:t>Front-End:</w:t>
+      </w:r>
+      <w:r>
+        <w:rPr>
+          <w:rStyle w:val="oypena"/>
+          <w:rFonts w:ascii="Calibri" w:hAnsi="Calibri" w:cs="Calibri"/>
+          <w:b/>
+          <w:bCs/>
+          <w:color w:val="000000"/>
+          <w:sz w:val="24"/>
+          <w:szCs w:val="24"/>
+          <w:lang w:val="en-US"/>
+        </w:rPr>
+        <w:t xml:space="preserve"> </w:t>
+      </w:r>
+      <w:r>
+        <w:rPr>
+          <w:rStyle w:val="oypena"/>
+          <w:rFonts w:ascii="Calibri" w:hAnsi="Calibri" w:cs="Calibri"/>
+          <w:color w:val="000000"/>
+          <w:sz w:val="24"/>
+          <w:szCs w:val="24"/>
+          <w:lang w:val="en-US"/>
+        </w:rPr>
+        <w:t>HTML, CSS, JavaScript</w:t>
+      </w:r>
+      <w:r>
+        <w:rPr>
+          <w:rStyle w:val="oypena"/>
+          <w:rFonts w:ascii="Calibri" w:hAnsi="Calibri" w:cs="Calibri"/>
+          <w:color w:val="000000"/>
+          <w:sz w:val="24"/>
+          <w:szCs w:val="24"/>
+          <w:lang w:val="en-US"/>
+        </w:rPr>
+        <w:br/>
+      </w:r>
+      <w:r>
+        <w:rPr>
+          <w:rStyle w:val="oypena"/>
+          <w:rFonts w:ascii="Calibri" w:hAnsi="Calibri" w:cs="Calibri"/>
+          <w:b/>
+          <w:bCs/>
+          <w:color w:val="000000"/>
+          <w:sz w:val="24"/>
+          <w:szCs w:val="24"/>
+          <w:lang w:val="en-US"/>
+        </w:rPr>
+        <w:t>Mobile:</w:t>
+      </w:r>
+      <w:r>
+        <w:rPr>
+          <w:rStyle w:val="oypena"/>
+          <w:rFonts w:ascii="Calibri" w:hAnsi="Calibri" w:cs="Calibri"/>
+          <w:color w:val="000000"/>
+          <w:sz w:val="24"/>
+          <w:szCs w:val="24"/>
+          <w:lang w:val="en-US"/>
+        </w:rPr>
+        <w:t xml:space="preserve"> Android (Java)</w:t>
       </w:r>
       <w:bookmarkStart w:id="0" w:name="_GoBack"/>
       <w:bookmarkEnd w:id="0"/>
-      <w:r>
-        <w:rPr>
-          <w:rStyle w:val="oypena"/>
-          <w:rFonts w:ascii="Calibri" w:hAnsi="Calibri" w:cs="Calibri"/>
-          <w:color w:val="000000"/>
-          <w:sz w:val="24"/>
-          <w:szCs w:val="24"/>
-        </w:rPr>
-        <w:t>, MySQL</w:t>
-      </w:r>
-      <w:r>
-        <w:rPr>
-          <w:rStyle w:val="oypena"/>
-          <w:rFonts w:ascii="Calibri" w:hAnsi="Calibri" w:cs="Calibri"/>
-          <w:color w:val="000000"/>
-          <w:sz w:val="24"/>
-          <w:szCs w:val="24"/>
-        </w:rPr>
-        <w:t>, PostgreSQL</w:t>
-      </w:r>
-      <w:r>
-        <w:rPr>
-          <w:rStyle w:val="oypena"/>
-          <w:rFonts w:ascii="Calibri" w:hAnsi="Calibri" w:cs="Calibri"/>
-          <w:color w:val="000000"/>
-          <w:sz w:val="24"/>
-          <w:szCs w:val="24"/>
-        </w:rPr>
-        <w:t>, Git, Android, CSS, JavaScript e muita vontade de continuar aprendendo cada vez mais! Atualmente venho buscando novas oportunidades para me inserir na área de tecnologia</w:t>
-      </w:r>
-      <w:r>
-        <w:rPr>
-          <w:rStyle w:val="oypena"/>
-          <w:rFonts w:ascii="Calibri" w:hAnsi="Calibri" w:cs="Calibri"/>
-          <w:color w:val="000000"/>
-          <w:sz w:val="24"/>
-          <w:szCs w:val="24"/>
-        </w:rPr>
-        <w:t>.</w:t>
-      </w:r>
-      <w:r>
-        <w:rPr>
-          <w:rStyle w:val="oypena"/>
-          <w:rFonts w:ascii="Calibri" w:hAnsi="Calibri" w:cs="Calibri"/>
-          <w:color w:val="000000"/>
-          <w:sz w:val="28"/>
-          <w:szCs w:val="28"/>
-        </w:rPr>
-        <w:br/>
-      </w:r>
-      <w:r>
-        <w:rPr>
-          <w:rFonts w:ascii="Calibri" w:hAnsi="Calibri" w:cs="Calibri"/>
-          <w:sz w:val="28"/>
-          <w:szCs w:val="28"/>
-        </w:rPr>
-        <w:t>____________________________________________________________</w:t>
-      </w:r>
-    </w:p>
-    <w:p>
-      <w:pPr>
-        <w:rPr>
-          <w:rFonts w:ascii="Calibri" w:hAnsi="Calibri" w:cs="Calibri"/>
-          <w:b/>
-          <w:bCs/>
-          <w:sz w:val="28"/>
-          <w:szCs w:val="28"/>
-        </w:rPr>
-      </w:pPr>
-      <w:r>
-        <w:rPr>
-          <w:rFonts w:ascii="Calibri" w:hAnsi="Calibri" w:cs="Calibri"/>
-          <w:b/>
-          <w:bCs/>
-          <w:sz w:val="28"/>
-          <w:szCs w:val="28"/>
-        </w:rPr>
-        <w:t>Habilidades Técnicas</w:t>
-      </w:r>
-    </w:p>
-    <w:p>
-      <w:pPr>
-        <w:rPr>
-          <w:rStyle w:val="oypena"/>
-          <w:rFonts w:ascii="Calibri" w:hAnsi="Calibri" w:cs="Calibri"/>
-          <w:color w:val="000000"/>
-          <w:sz w:val="24"/>
-          <w:szCs w:val="24"/>
-        </w:rPr>
-      </w:pPr>
-      <w:r>
-        <w:rPr>
-          <w:rStyle w:val="oypena"/>
-          <w:rFonts w:ascii="Calibri" w:hAnsi="Calibri" w:cs="Calibri"/>
-          <w:b/>
-          <w:bCs/>
-          <w:color w:val="000000"/>
-          <w:sz w:val="24"/>
-          <w:szCs w:val="24"/>
-        </w:rPr>
-        <w:t>Back-end:</w:t>
-      </w:r>
-      <w:r>
-        <w:rPr>
-          <w:rStyle w:val="oypena"/>
-          <w:rFonts w:ascii="Calibri" w:hAnsi="Calibri" w:cs="Calibri"/>
-          <w:b/>
-          <w:bCs/>
-          <w:color w:val="000000"/>
-          <w:sz w:val="24"/>
-          <w:szCs w:val="24"/>
-        </w:rPr>
-        <w:t xml:space="preserve"> </w:t>
-      </w:r>
-      <w:r>
-        <w:rPr>
-          <w:rStyle w:val="oypena"/>
-          <w:rFonts w:ascii="Calibri" w:hAnsi="Calibri" w:cs="Calibri"/>
-          <w:color w:val="000000"/>
-          <w:sz w:val="24"/>
-          <w:szCs w:val="24"/>
-        </w:rPr>
-        <w:t>Java, Spring Boot</w:t>
-      </w:r>
-      <w:r>
-        <w:rPr>
-          <w:rStyle w:val="oypena"/>
-          <w:rFonts w:ascii="Calibri" w:hAnsi="Calibri" w:cs="Calibri"/>
-          <w:color w:val="000000"/>
-          <w:sz w:val="24"/>
-          <w:szCs w:val="24"/>
-        </w:rPr>
-        <w:t xml:space="preserve">, </w:t>
-      </w:r>
-      <w:r>
-        <w:rPr>
-          <w:rStyle w:val="oypena"/>
-          <w:rFonts w:ascii="Calibri" w:hAnsi="Calibri" w:cs="Calibri"/>
-          <w:color w:val="000000"/>
-          <w:sz w:val="24"/>
-          <w:szCs w:val="24"/>
-        </w:rPr>
-        <w:t>Python</w:t>
-      </w:r>
-      <w:r>
-        <w:rPr>
-          <w:rStyle w:val="oypena"/>
-          <w:rFonts w:ascii="Calibri" w:hAnsi="Calibri" w:cs="Calibri"/>
-          <w:b/>
-          <w:bCs/>
-          <w:color w:val="000000"/>
-          <w:sz w:val="24"/>
-          <w:szCs w:val="24"/>
-        </w:rPr>
-        <w:t xml:space="preserve"> </w:t>
-      </w:r>
-      <w:r>
-        <w:rPr>
-          <w:rStyle w:val="oypena"/>
-          <w:rFonts w:ascii="Calibri" w:hAnsi="Calibri" w:cs="Calibri"/>
-          <w:b/>
-          <w:bCs/>
-          <w:color w:val="000000"/>
-          <w:sz w:val="24"/>
-          <w:szCs w:val="24"/>
-        </w:rPr>
-        <w:br/>
-        <w:t>Front-End:</w:t>
-      </w:r>
-      <w:r>
-        <w:rPr>
-          <w:rStyle w:val="oypena"/>
-          <w:rFonts w:ascii="Calibri" w:hAnsi="Calibri" w:cs="Calibri"/>
-          <w:b/>
-          <w:bCs/>
-          <w:color w:val="000000"/>
-          <w:sz w:val="24"/>
-          <w:szCs w:val="24"/>
-        </w:rPr>
-        <w:t xml:space="preserve"> </w:t>
-      </w:r>
-      <w:r>
-        <w:rPr>
-          <w:rStyle w:val="oypena"/>
-          <w:rFonts w:ascii="Calibri" w:hAnsi="Calibri" w:cs="Calibri"/>
-          <w:color w:val="000000"/>
-          <w:sz w:val="24"/>
-          <w:szCs w:val="24"/>
-        </w:rPr>
-        <w:t>HTML, CSS, JavaScript</w:t>
-      </w:r>
-      <w:r>
-        <w:rPr>
-          <w:rStyle w:val="oypena"/>
-          <w:rFonts w:ascii="Calibri" w:hAnsi="Calibri" w:cs="Calibri"/>
-          <w:b/>
-          <w:bCs/>
-          <w:color w:val="000000"/>
-          <w:sz w:val="24"/>
-          <w:szCs w:val="24"/>
-        </w:rPr>
-        <w:br/>
-        <w:t>Banco de Dados</w:t>
-      </w:r>
-      <w:r>
-        <w:rPr>
-          <w:rStyle w:val="oypena"/>
-          <w:rFonts w:ascii="Calibri" w:hAnsi="Calibri" w:cs="Calibri"/>
-          <w:b/>
-          <w:bCs/>
-          <w:color w:val="000000"/>
-          <w:sz w:val="24"/>
-          <w:szCs w:val="24"/>
-        </w:rPr>
-        <w:t xml:space="preserve">: </w:t>
-      </w:r>
-      <w:r>
-        <w:rPr>
-          <w:rStyle w:val="oypena"/>
-          <w:rFonts w:ascii="Calibri" w:hAnsi="Calibri" w:cs="Calibri"/>
-          <w:color w:val="000000"/>
-          <w:sz w:val="24"/>
-          <w:szCs w:val="24"/>
-        </w:rPr>
-        <w:t xml:space="preserve">MySQL, H2, </w:t>
-      </w:r>
-      <w:r>
-        <w:rPr>
-          <w:rStyle w:val="oypena"/>
-          <w:rFonts w:ascii="Calibri" w:hAnsi="Calibri" w:cs="Calibri"/>
-          <w:color w:val="000000"/>
-          <w:sz w:val="24"/>
-          <w:szCs w:val="24"/>
-        </w:rPr>
-        <w:t>Post</w:t>
-      </w:r>
-      <w:r>
-        <w:rPr>
-          <w:rStyle w:val="oypena"/>
-          <w:rFonts w:ascii="Calibri" w:hAnsi="Calibri" w:cs="Calibri"/>
-          <w:color w:val="000000"/>
-          <w:sz w:val="24"/>
-          <w:szCs w:val="24"/>
-        </w:rPr>
-        <w:t>g</w:t>
-      </w:r>
-      <w:r>
-        <w:rPr>
-          <w:rStyle w:val="oypena"/>
-          <w:rFonts w:ascii="Calibri" w:hAnsi="Calibri" w:cs="Calibri"/>
-          <w:color w:val="000000"/>
-          <w:sz w:val="24"/>
-          <w:szCs w:val="24"/>
-        </w:rPr>
-        <w:t>reSQL</w:t>
-      </w:r>
-      <w:r>
-        <w:rPr>
-          <w:rStyle w:val="oypena"/>
-          <w:rFonts w:ascii="Calibri" w:hAnsi="Calibri" w:cs="Calibri"/>
-          <w:b/>
-          <w:bCs/>
-          <w:color w:val="000000"/>
-          <w:sz w:val="24"/>
-          <w:szCs w:val="24"/>
-        </w:rPr>
-        <w:br/>
-        <w:t>Dev</w:t>
-      </w:r>
-      <w:r>
-        <w:rPr>
-          <w:rStyle w:val="oypena"/>
-          <w:rFonts w:ascii="Calibri" w:hAnsi="Calibri" w:cs="Calibri"/>
-          <w:b/>
-          <w:bCs/>
-          <w:color w:val="000000"/>
-          <w:sz w:val="24"/>
-          <w:szCs w:val="24"/>
-        </w:rPr>
-        <w:t xml:space="preserve"> </w:t>
-      </w:r>
-      <w:r>
-        <w:rPr>
-          <w:rStyle w:val="oypena"/>
-          <w:rFonts w:ascii="Calibri" w:hAnsi="Calibri" w:cs="Calibri"/>
-          <w:b/>
-          <w:bCs/>
-          <w:color w:val="000000"/>
-          <w:sz w:val="24"/>
-          <w:szCs w:val="24"/>
-        </w:rPr>
-        <w:t>Tools</w:t>
-      </w:r>
-      <w:r>
-        <w:rPr>
-          <w:rStyle w:val="oypena"/>
-          <w:rFonts w:ascii="Calibri" w:hAnsi="Calibri" w:cs="Calibri"/>
-          <w:b/>
-          <w:bCs/>
-          <w:color w:val="000000"/>
-          <w:sz w:val="24"/>
-          <w:szCs w:val="24"/>
-        </w:rPr>
-        <w:t>:</w:t>
-      </w:r>
-      <w:r>
-        <w:rPr>
-          <w:rStyle w:val="oypena"/>
-          <w:rFonts w:ascii="Calibri" w:hAnsi="Calibri" w:cs="Calibri"/>
-          <w:b/>
-          <w:bCs/>
-          <w:color w:val="000000"/>
-          <w:sz w:val="24"/>
-          <w:szCs w:val="24"/>
-        </w:rPr>
-        <w:t xml:space="preserve"> </w:t>
-      </w:r>
-      <w:r>
-        <w:rPr>
-          <w:rStyle w:val="oypena"/>
-          <w:rFonts w:ascii="Calibri" w:hAnsi="Calibri" w:cs="Calibri"/>
-          <w:color w:val="000000"/>
-          <w:sz w:val="24"/>
-          <w:szCs w:val="24"/>
-        </w:rPr>
-        <w:t>Git, Postman</w:t>
-      </w:r>
-      <w:r>
-        <w:rPr>
-          <w:rStyle w:val="oypena"/>
-          <w:rFonts w:ascii="Calibri" w:hAnsi="Calibri" w:cs="Calibri"/>
-          <w:color w:val="000000"/>
-          <w:sz w:val="24"/>
-          <w:szCs w:val="24"/>
-        </w:rPr>
-        <w:t xml:space="preserve"> </w:t>
-      </w:r>
-      <w:r>
-        <w:rPr>
-          <w:rStyle w:val="oypena"/>
-          <w:rFonts w:ascii="Calibri" w:hAnsi="Calibri" w:cs="Calibri"/>
-          <w:color w:val="000000"/>
-          <w:sz w:val="24"/>
-          <w:szCs w:val="24"/>
-        </w:rPr>
-        <w:br/>
-      </w:r>
-      <w:r>
-        <w:rPr>
-          <w:rStyle w:val="oypena"/>
-          <w:rFonts w:ascii="Calibri" w:hAnsi="Calibri" w:cs="Calibri"/>
-          <w:b/>
-          <w:bCs/>
-          <w:color w:val="000000"/>
-          <w:sz w:val="24"/>
-          <w:szCs w:val="24"/>
-        </w:rPr>
-        <w:t>Mobile:</w:t>
-      </w:r>
-      <w:r>
-        <w:rPr>
-          <w:rStyle w:val="oypena"/>
-          <w:rFonts w:ascii="Calibri" w:hAnsi="Calibri" w:cs="Calibri"/>
-          <w:color w:val="000000"/>
-          <w:sz w:val="24"/>
-          <w:szCs w:val="24"/>
-        </w:rPr>
-        <w:t xml:space="preserve"> Android (Java)</w:t>
-      </w:r>
     </w:p>
     <w:p>
       <w:pPr>
@@ -1034,8 +996,23 @@
           <w:szCs w:val="24"/>
           <w:lang w:val="en-US"/>
         </w:rPr>
-        <w:t>Login-App-SpringBoot</w:t>
-      </w:r>
+        <w:t>Login-App-</w:t>
+      </w:r>
+      <w:proofErr w:type="spellStart"/>
+      <w:r>
+        <w:rPr>
+          <w:rStyle w:val="oypena"/>
+          <w:rFonts w:ascii="Calibri" w:hAnsi="Calibri" w:cs="Calibri"/>
+          <w:b/>
+          <w:bCs/>
+          <w:color w:val="000000"/>
+          <w:sz w:val="24"/>
+          <w:szCs w:val="24"/>
+          <w:lang w:val="en-US"/>
+        </w:rPr>
+        <w:t>SpringBoot</w:t>
+      </w:r>
+      <w:proofErr w:type="spellEnd"/>
       <w:r>
         <w:rPr>
           <w:rStyle w:val="oypena"/>
@@ -1060,7 +1037,8 @@
         </w:rPr>
         <w:t xml:space="preserve">— </w:t>
       </w:r>
-      <w:hyperlink r:id="rId8" w:history="1">
+      <w:hyperlink r:id="rId5" w:history="1">
+        <w:proofErr w:type="spellStart"/>
         <w:r>
           <w:rPr>
             <w:rStyle w:val="Hyperlink"/>
@@ -1071,6 +1049,7 @@
           </w:rPr>
           <w:t>Github</w:t>
         </w:r>
+        <w:proofErr w:type="spellEnd"/>
       </w:hyperlink>
     </w:p>
     <w:p>

</xml_diff>

<commit_message>
add: Novo projeto em 'Project Section' + update: cv.docx
</commit_message>
<xml_diff>
--- a/assets/documents/cv.docx
+++ b/assets/documents/cv.docx
@@ -78,33 +78,17 @@
         </w:rPr>
         <w:t xml:space="preserve"> | </w:t>
       </w:r>
-      <w:r>
-        <w:fldChar w:fldCharType="begin"/>
-      </w:r>
-      <w:r>
-        <w:instrText xml:space="preserve"> HYPERLINK "https://www.linkedin.com/in/henrique-martinho/" </w:instrText>
-      </w:r>
-      <w:r>
-        <w:fldChar w:fldCharType="separate"/>
-      </w:r>
-      <w:r>
-        <w:rPr>
-          <w:rStyle w:val="Hyperlink"/>
-          <w:rFonts w:ascii="Calibri" w:hAnsi="Calibri" w:cs="Calibri"/>
-          <w:sz w:val="28"/>
-          <w:szCs w:val="28"/>
-        </w:rPr>
-        <w:t>Linkedin</w:t>
-      </w:r>
-      <w:r>
-        <w:rPr>
-          <w:rStyle w:val="Hyperlink"/>
-          <w:rFonts w:ascii="Calibri" w:hAnsi="Calibri" w:cs="Calibri"/>
-          <w:sz w:val="28"/>
-          <w:szCs w:val="28"/>
-        </w:rPr>
-        <w:fldChar w:fldCharType="end"/>
-      </w:r>
+      <w:hyperlink r:id="rId5" w:history="1">
+        <w:r>
+          <w:rPr>
+            <w:rStyle w:val="Hyperlink"/>
+            <w:rFonts w:ascii="Calibri" w:hAnsi="Calibri" w:cs="Calibri"/>
+            <w:sz w:val="28"/>
+            <w:szCs w:val="28"/>
+          </w:rPr>
+          <w:t>Linkedin</w:t>
+        </w:r>
+      </w:hyperlink>
       <w:r>
         <w:rPr>
           <w:rFonts w:ascii="Calibri" w:hAnsi="Calibri" w:cs="Calibri"/>
@@ -113,33 +97,17 @@
         </w:rPr>
         <w:t xml:space="preserve"> | </w:t>
       </w:r>
-      <w:r>
-        <w:fldChar w:fldCharType="begin"/>
-      </w:r>
-      <w:r>
-        <w:instrText xml:space="preserve"> HYPERLINK "https://github.com/HenriqueMartinho" </w:instrText>
-      </w:r>
-      <w:r>
-        <w:fldChar w:fldCharType="separate"/>
-      </w:r>
-      <w:r>
-        <w:rPr>
-          <w:rStyle w:val="Hyperlink"/>
-          <w:rFonts w:ascii="Calibri" w:hAnsi="Calibri" w:cs="Calibri"/>
-          <w:sz w:val="28"/>
-          <w:szCs w:val="28"/>
-        </w:rPr>
-        <w:t>GitHub</w:t>
-      </w:r>
-      <w:r>
-        <w:rPr>
-          <w:rStyle w:val="Hyperlink"/>
-          <w:rFonts w:ascii="Calibri" w:hAnsi="Calibri" w:cs="Calibri"/>
-          <w:sz w:val="28"/>
-          <w:szCs w:val="28"/>
-        </w:rPr>
-        <w:fldChar w:fldCharType="end"/>
-      </w:r>
+      <w:hyperlink r:id="rId6" w:history="1">
+        <w:r>
+          <w:rPr>
+            <w:rStyle w:val="Hyperlink"/>
+            <w:rFonts w:ascii="Calibri" w:hAnsi="Calibri" w:cs="Calibri"/>
+            <w:sz w:val="28"/>
+            <w:szCs w:val="28"/>
+          </w:rPr>
+          <w:t>GitHub</w:t>
+        </w:r>
+      </w:hyperlink>
       <w:r>
         <w:rPr>
           <w:rFonts w:ascii="Calibri" w:hAnsi="Calibri" w:cs="Calibri"/>
@@ -148,33 +116,17 @@
         </w:rPr>
         <w:t xml:space="preserve"> | </w:t>
       </w:r>
-      <w:r>
-        <w:fldChar w:fldCharType="begin"/>
-      </w:r>
-      <w:r>
-        <w:instrText xml:space="preserve"> HYPERLINK "https://henriquemartinho.github.io/personal-portifolio/" </w:instrText>
-      </w:r>
-      <w:r>
-        <w:fldChar w:fldCharType="separate"/>
-      </w:r>
-      <w:r>
-        <w:rPr>
-          <w:rStyle w:val="Hyperlink"/>
-          <w:rFonts w:ascii="Calibri" w:hAnsi="Calibri" w:cs="Calibri"/>
-          <w:sz w:val="28"/>
-          <w:szCs w:val="28"/>
-        </w:rPr>
-        <w:t>Portifólio</w:t>
-      </w:r>
-      <w:r>
-        <w:rPr>
-          <w:rStyle w:val="Hyperlink"/>
-          <w:rFonts w:ascii="Calibri" w:hAnsi="Calibri" w:cs="Calibri"/>
-          <w:sz w:val="28"/>
-          <w:szCs w:val="28"/>
-        </w:rPr>
-        <w:fldChar w:fldCharType="end"/>
-      </w:r>
+      <w:hyperlink r:id="rId7" w:history="1">
+        <w:r>
+          <w:rPr>
+            <w:rStyle w:val="Hyperlink"/>
+            <w:rFonts w:ascii="Calibri" w:hAnsi="Calibri" w:cs="Calibri"/>
+            <w:sz w:val="28"/>
+            <w:szCs w:val="28"/>
+          </w:rPr>
+          <w:t>Portifólio</w:t>
+        </w:r>
+      </w:hyperlink>
     </w:p>
     <w:p>
       <w:pPr>
@@ -347,19 +299,17 @@
           <w:color w:val="000000"/>
           <w:sz w:val="24"/>
           <w:szCs w:val="24"/>
-          <w:lang w:val="en-US"/>
-        </w:rPr>
-      </w:pPr>
-      <w:r>
-        <w:rPr>
-          <w:rStyle w:val="oypena"/>
-          <w:rFonts w:ascii="Calibri" w:hAnsi="Calibri" w:cs="Calibri"/>
-          <w:b/>
-          <w:bCs/>
-          <w:color w:val="000000"/>
-          <w:sz w:val="24"/>
-          <w:szCs w:val="24"/>
-          <w:lang w:val="en-US"/>
+        </w:rPr>
+      </w:pPr>
+      <w:r>
+        <w:rPr>
+          <w:rStyle w:val="oypena"/>
+          <w:rFonts w:ascii="Calibri" w:hAnsi="Calibri" w:cs="Calibri"/>
+          <w:b/>
+          <w:bCs/>
+          <w:color w:val="000000"/>
+          <w:sz w:val="24"/>
+          <w:szCs w:val="24"/>
         </w:rPr>
         <w:t>Back-end:</w:t>
       </w:r>
@@ -372,7 +322,6 @@
           <w:color w:val="000000"/>
           <w:sz w:val="24"/>
           <w:szCs w:val="24"/>
-          <w:lang w:val="en-US"/>
         </w:rPr>
         <w:t xml:space="preserve"> </w:t>
       </w:r>
@@ -383,7 +332,6 @@
           <w:color w:val="000000"/>
           <w:sz w:val="24"/>
           <w:szCs w:val="24"/>
-          <w:lang w:val="en-US"/>
         </w:rPr>
         <w:t>Java, Spring</w:t>
       </w:r>
@@ -394,7 +342,6 @@
           <w:color w:val="000000"/>
           <w:sz w:val="24"/>
           <w:szCs w:val="24"/>
-          <w:lang w:val="en-US"/>
         </w:rPr>
         <w:t xml:space="preserve">, </w:t>
       </w:r>
@@ -405,7 +352,6 @@
           <w:color w:val="000000"/>
           <w:sz w:val="24"/>
           <w:szCs w:val="24"/>
-          <w:lang w:val="en-US"/>
         </w:rPr>
         <w:t>Python</w:t>
       </w:r>
@@ -416,7 +362,6 @@
           <w:color w:val="000000"/>
           <w:sz w:val="24"/>
           <w:szCs w:val="24"/>
-          <w:lang w:val="en-US"/>
         </w:rPr>
         <w:br/>
       </w:r>
@@ -429,7 +374,6 @@
           <w:color w:val="000000"/>
           <w:sz w:val="24"/>
           <w:szCs w:val="24"/>
-          <w:lang w:val="en-US"/>
         </w:rPr>
         <w:t xml:space="preserve">Banco de Dados: </w:t>
       </w:r>
@@ -440,7 +384,6 @@
           <w:color w:val="000000"/>
           <w:sz w:val="24"/>
           <w:szCs w:val="24"/>
-          <w:lang w:val="en-US"/>
         </w:rPr>
         <w:t>MySQL, H2, PostgreSQL</w:t>
       </w:r>
@@ -453,7 +396,6 @@
           <w:color w:val="000000"/>
           <w:sz w:val="24"/>
           <w:szCs w:val="24"/>
-          <w:lang w:val="en-US"/>
         </w:rPr>
         <w:br/>
         <w:t xml:space="preserve">Dev Tools: </w:t>
@@ -465,7 +407,6 @@
           <w:color w:val="000000"/>
           <w:sz w:val="24"/>
           <w:szCs w:val="24"/>
-          <w:lang w:val="en-US"/>
         </w:rPr>
         <w:t>Docker, Git, Postman</w:t>
       </w:r>
@@ -478,7 +419,6 @@
           <w:color w:val="000000"/>
           <w:sz w:val="24"/>
           <w:szCs w:val="24"/>
-          <w:lang w:val="en-US"/>
         </w:rPr>
         <w:br/>
         <w:t>Front-End:</w:t>
@@ -492,7 +432,6 @@
           <w:color w:val="000000"/>
           <w:sz w:val="24"/>
           <w:szCs w:val="24"/>
-          <w:lang w:val="en-US"/>
         </w:rPr>
         <w:t xml:space="preserve"> </w:t>
       </w:r>
@@ -503,7 +442,6 @@
           <w:color w:val="000000"/>
           <w:sz w:val="24"/>
           <w:szCs w:val="24"/>
-          <w:lang w:val="en-US"/>
         </w:rPr>
         <w:t>HTML, CSS, JavaScript</w:t>
       </w:r>
@@ -514,7 +452,6 @@
           <w:color w:val="000000"/>
           <w:sz w:val="24"/>
           <w:szCs w:val="24"/>
-          <w:lang w:val="en-US"/>
         </w:rPr>
         <w:br/>
       </w:r>
@@ -527,7 +464,6 @@
           <w:color w:val="000000"/>
           <w:sz w:val="24"/>
           <w:szCs w:val="24"/>
-          <w:lang w:val="en-US"/>
         </w:rPr>
         <w:t>Mobile:</w:t>
       </w:r>
@@ -538,12 +474,9 @@
           <w:color w:val="000000"/>
           <w:sz w:val="24"/>
           <w:szCs w:val="24"/>
-          <w:lang w:val="en-US"/>
         </w:rPr>
         <w:t xml:space="preserve"> Android (Java)</w:t>
       </w:r>
-      <w:bookmarkStart w:id="0" w:name="_GoBack"/>
-      <w:bookmarkEnd w:id="0"/>
     </w:p>
     <w:p>
       <w:pPr>
@@ -850,7 +783,17 @@
           <w:szCs w:val="24"/>
           <w:lang w:val="en-US"/>
         </w:rPr>
-        <w:t xml:space="preserve">Expert: JPA, REST, JWT, OAuth2 com Docker e AWS </w:t>
+        <w:t xml:space="preserve">Expert: JPA, REST, JWT, OAuth2 com Docker e </w:t>
+      </w:r>
+      <w:proofErr w:type="gramStart"/>
+      <w:r>
+        <w:rPr>
+          <w:rFonts w:ascii="Calibri" w:hAnsi="Calibri" w:cs="Calibri"/>
+          <w:sz w:val="24"/>
+          <w:szCs w:val="24"/>
+          <w:lang w:val="en-US"/>
+        </w:rPr>
+        <w:t xml:space="preserve">AWS </w:t>
       </w:r>
       <w:r>
         <w:rPr>
@@ -870,7 +813,19 @@
           <w:szCs w:val="20"/>
           <w:lang w:val="en-US"/>
         </w:rPr>
-        <w:t xml:space="preserve">— </w:t>
+        <w:t>—</w:t>
+      </w:r>
+      <w:proofErr w:type="gramEnd"/>
+      <w:r>
+        <w:rPr>
+          <w:rFonts w:ascii="Calibri" w:hAnsi="Calibri" w:cs="Calibri"/>
+          <w:b/>
+          <w:bCs/>
+          <w:sz w:val="20"/>
+          <w:szCs w:val="20"/>
+          <w:lang w:val="en-US"/>
+        </w:rPr>
+        <w:t xml:space="preserve"> </w:t>
       </w:r>
       <w:r>
         <w:rPr>
@@ -996,23 +951,8 @@
           <w:szCs w:val="24"/>
           <w:lang w:val="en-US"/>
         </w:rPr>
-        <w:t>Login-App-</w:t>
-      </w:r>
-      <w:proofErr w:type="spellStart"/>
-      <w:r>
-        <w:rPr>
-          <w:rStyle w:val="oypena"/>
-          <w:rFonts w:ascii="Calibri" w:hAnsi="Calibri" w:cs="Calibri"/>
-          <w:b/>
-          <w:bCs/>
-          <w:color w:val="000000"/>
-          <w:sz w:val="24"/>
-          <w:szCs w:val="24"/>
-          <w:lang w:val="en-US"/>
-        </w:rPr>
-        <w:t>SpringBoot</w:t>
-      </w:r>
-      <w:proofErr w:type="spellEnd"/>
+        <w:t>tripgas-api-springboot</w:t>
+      </w:r>
       <w:r>
         <w:rPr>
           <w:rStyle w:val="oypena"/>
@@ -1037,8 +977,7 @@
         </w:rPr>
         <w:t xml:space="preserve">— </w:t>
       </w:r>
-      <w:hyperlink r:id="rId5" w:history="1">
-        <w:proofErr w:type="spellStart"/>
+      <w:hyperlink r:id="rId8" w:history="1">
         <w:r>
           <w:rPr>
             <w:rStyle w:val="Hyperlink"/>
@@ -1049,25 +988,86 @@
           </w:rPr>
           <w:t>Github</w:t>
         </w:r>
-        <w:proofErr w:type="spellEnd"/>
+        <w:bookmarkStart w:id="0" w:name="_GoBack"/>
+        <w:bookmarkEnd w:id="0"/>
       </w:hyperlink>
     </w:p>
     <w:p>
       <w:pPr>
         <w:rPr>
-          <w:rFonts w:ascii="Calibri" w:hAnsi="Calibri" w:cs="Calibri"/>
-          <w:sz w:val="28"/>
-          <w:szCs w:val="28"/>
+          <w:rStyle w:val="Hyperlink"/>
+          <w:rFonts w:ascii="Calibri" w:hAnsi="Calibri" w:cs="Calibri"/>
+          <w:sz w:val="24"/>
+          <w:szCs w:val="24"/>
           <w:lang w:val="en-US"/>
         </w:rPr>
       </w:pPr>
       <w:r>
         <w:rPr>
-          <w:rFonts w:ascii="Calibri" w:hAnsi="Calibri" w:cs="Calibri"/>
-          <w:sz w:val="28"/>
-          <w:szCs w:val="28"/>
+          <w:rStyle w:val="oypena"/>
+          <w:rFonts w:ascii="Calibri" w:hAnsi="Calibri" w:cs="Calibri"/>
+          <w:b/>
+          <w:bCs/>
+          <w:color w:val="000000"/>
+          <w:sz w:val="24"/>
+          <w:szCs w:val="24"/>
           <w:lang w:val="en-US"/>
         </w:rPr>
+        <w:t>login-app-springboot</w:t>
+      </w:r>
+      <w:r>
+        <w:rPr>
+          <w:rStyle w:val="oypena"/>
+          <w:rFonts w:ascii="Calibri" w:hAnsi="Calibri" w:cs="Calibri"/>
+          <w:b/>
+          <w:bCs/>
+          <w:color w:val="000000"/>
+          <w:sz w:val="24"/>
+          <w:szCs w:val="24"/>
+          <w:lang w:val="en-US"/>
+        </w:rPr>
+        <w:br/>
+      </w:r>
+      <w:r>
+        <w:rPr>
+          <w:rFonts w:ascii="Calibri" w:hAnsi="Calibri" w:cs="Calibri"/>
+          <w:b/>
+          <w:bCs/>
+          <w:sz w:val="20"/>
+          <w:szCs w:val="20"/>
+          <w:lang w:val="en-US"/>
+        </w:rPr>
+        <w:t xml:space="preserve">— </w:t>
+      </w:r>
+      <w:hyperlink r:id="rId9" w:history="1">
+        <w:r>
+          <w:rPr>
+            <w:rStyle w:val="Hyperlink"/>
+            <w:rFonts w:ascii="Calibri" w:hAnsi="Calibri" w:cs="Calibri"/>
+            <w:sz w:val="24"/>
+            <w:szCs w:val="24"/>
+            <w:lang w:val="en-US"/>
+          </w:rPr>
+          <w:t>Github</w:t>
+        </w:r>
+      </w:hyperlink>
+    </w:p>
+    <w:p>
+      <w:pPr>
+        <w:rPr>
+          <w:rFonts w:ascii="Calibri" w:hAnsi="Calibri" w:cs="Calibri"/>
+          <w:sz w:val="28"/>
+          <w:szCs w:val="28"/>
+          <w:lang w:val="en-US"/>
+        </w:rPr>
+      </w:pPr>
+      <w:r>
+        <w:rPr>
+          <w:rFonts w:ascii="Calibri" w:hAnsi="Calibri" w:cs="Calibri"/>
+          <w:sz w:val="28"/>
+          <w:szCs w:val="28"/>
+          <w:lang w:val="en-US"/>
+        </w:rPr>
         <w:t>____________________________________________________________</w:t>
       </w:r>
     </w:p>
@@ -1079,16 +1079,19 @@
           <w:bCs/>
           <w:sz w:val="28"/>
           <w:szCs w:val="28"/>
-        </w:rPr>
-      </w:pPr>
-      <w:r>
-        <w:rPr>
-          <w:rFonts w:ascii="Calibri" w:hAnsi="Calibri" w:cs="Calibri"/>
-          <w:b/>
-          <w:bCs/>
-          <w:sz w:val="28"/>
-          <w:szCs w:val="28"/>
-        </w:rPr>
+          <w:lang w:val="en-US"/>
+        </w:rPr>
+      </w:pPr>
+      <w:r>
+        <w:rPr>
+          <w:rFonts w:ascii="Calibri" w:hAnsi="Calibri" w:cs="Calibri"/>
+          <w:b/>
+          <w:bCs/>
+          <w:sz w:val="28"/>
+          <w:szCs w:val="28"/>
+          <w:lang w:val="en-US"/>
+        </w:rPr>
+        <w:lastRenderedPageBreak/>
         <w:t>Idiomas</w:t>
       </w:r>
     </w:p>
@@ -1097,22 +1100,22 @@
         <w:rPr>
           <w:rStyle w:val="oypena"/>
           <w:rFonts w:ascii="Calibri" w:hAnsi="Calibri" w:cs="Calibri"/>
-          <w:color w:val="000000"/>
-          <w:sz w:val="24"/>
-          <w:szCs w:val="24"/>
-        </w:rPr>
-      </w:pPr>
-      <w:r>
-        <w:rPr>
-          <w:rStyle w:val="oypena"/>
-          <w:rFonts w:ascii="Calibri" w:hAnsi="Calibri" w:cs="Calibri"/>
-          <w:b/>
-          <w:bCs/>
-          <w:color w:val="000000"/>
-          <w:sz w:val="24"/>
-          <w:szCs w:val="24"/>
-        </w:rPr>
-        <w:lastRenderedPageBreak/>
+          <w:b/>
+          <w:bCs/>
+          <w:sz w:val="28"/>
+          <w:szCs w:val="28"/>
+        </w:rPr>
+      </w:pPr>
+      <w:r>
+        <w:rPr>
+          <w:rStyle w:val="oypena"/>
+          <w:rFonts w:ascii="Calibri" w:hAnsi="Calibri" w:cs="Calibri"/>
+          <w:b/>
+          <w:bCs/>
+          <w:color w:val="000000"/>
+          <w:sz w:val="24"/>
+          <w:szCs w:val="24"/>
+        </w:rPr>
         <w:t xml:space="preserve">Inglês: </w:t>
       </w:r>
       <w:r>
@@ -1125,19 +1128,6 @@
         </w:rPr>
         <w:t>Avançado (Leitura, escrita e comunicação geral)</w:t>
       </w:r>
-    </w:p>
-    <w:p>
-      <w:pPr>
-        <w:rPr>
-          <w:rStyle w:val="oypena"/>
-          <w:rFonts w:ascii="Calibri" w:hAnsi="Calibri" w:cs="Calibri"/>
-          <w:b/>
-          <w:bCs/>
-          <w:color w:val="000000"/>
-          <w:sz w:val="24"/>
-          <w:szCs w:val="24"/>
-        </w:rPr>
-      </w:pPr>
     </w:p>
     <w:p>
       <w:pPr>
@@ -2449,6 +2439,18 @@
       <w:contextualSpacing/>
     </w:pPr>
   </w:style>
+  <w:style w:type="character" w:styleId="FollowedHyperlink">
+    <w:name w:val="FollowedHyperlink"/>
+    <w:basedOn w:val="DefaultParagraphFont"/>
+    <w:uiPriority w:val="99"/>
+    <w:semiHidden/>
+    <w:unhideWhenUsed/>
+    <w:rsid w:val="009A1732"/>
+    <w:rPr>
+      <w:color w:val="954F72" w:themeColor="followedHyperlink"/>
+      <w:u w:val="single"/>
+    </w:rPr>
+  </w:style>
 </w:styles>
 </file>
 

</xml_diff>

<commit_message>
update: adiciona viewport p/ 760px / atualiza cv's
</commit_message>
<xml_diff>
--- a/assets/documents/cv.docx
+++ b/assets/documents/cv.docx
@@ -199,7 +199,29 @@
           <w:sz w:val="24"/>
           <w:szCs w:val="24"/>
         </w:rPr>
-        <w:t>Desenvolvedor back-end, conhecimentos em Java, Spring, MySQL</w:t>
+        <w:t>Desenvolvedor back-end, conhecimentos em Java, Spring</w:t>
+      </w:r>
+      <w:r>
+        <w:rPr>
+          <w:rStyle w:val="oypena"/>
+          <w:rFonts w:ascii="Calibri" w:hAnsi="Calibri" w:cs="Calibri"/>
+          <w:color w:val="000000"/>
+          <w:sz w:val="24"/>
+          <w:szCs w:val="24"/>
+        </w:rPr>
+        <w:t xml:space="preserve"> Boot</w:t>
+      </w:r>
+      <w:bookmarkStart w:id="0" w:name="_GoBack"/>
+      <w:bookmarkEnd w:id="0"/>
+      <w:r>
+        <w:rPr>
+          <w:rStyle w:val="oypena"/>
+          <w:rFonts w:ascii="Calibri" w:hAnsi="Calibri" w:cs="Calibri"/>
+          <w:color w:val="000000"/>
+          <w:sz w:val="24"/>
+          <w:szCs w:val="24"/>
+        </w:rPr>
+        <w:t>, MySQL</w:t>
       </w:r>
       <w:r>
         <w:rPr>
@@ -299,17 +321,19 @@
           <w:color w:val="000000"/>
           <w:sz w:val="24"/>
           <w:szCs w:val="24"/>
-        </w:rPr>
-      </w:pPr>
-      <w:r>
-        <w:rPr>
-          <w:rStyle w:val="oypena"/>
-          <w:rFonts w:ascii="Calibri" w:hAnsi="Calibri" w:cs="Calibri"/>
-          <w:b/>
-          <w:bCs/>
-          <w:color w:val="000000"/>
-          <w:sz w:val="24"/>
-          <w:szCs w:val="24"/>
+          <w:lang w:val="en-US"/>
+        </w:rPr>
+      </w:pPr>
+      <w:r>
+        <w:rPr>
+          <w:rStyle w:val="oypena"/>
+          <w:rFonts w:ascii="Calibri" w:hAnsi="Calibri" w:cs="Calibri"/>
+          <w:b/>
+          <w:bCs/>
+          <w:color w:val="000000"/>
+          <w:sz w:val="24"/>
+          <w:szCs w:val="24"/>
+          <w:lang w:val="en-US"/>
         </w:rPr>
         <w:t>Back-end:</w:t>
       </w:r>
@@ -322,6 +346,7 @@
           <w:color w:val="000000"/>
           <w:sz w:val="24"/>
           <w:szCs w:val="24"/>
+          <w:lang w:val="en-US"/>
         </w:rPr>
         <w:t xml:space="preserve"> </w:t>
       </w:r>
@@ -332,6 +357,7 @@
           <w:color w:val="000000"/>
           <w:sz w:val="24"/>
           <w:szCs w:val="24"/>
+          <w:lang w:val="en-US"/>
         </w:rPr>
         <w:t>Java, Spring</w:t>
       </w:r>
@@ -342,6 +368,18 @@
           <w:color w:val="000000"/>
           <w:sz w:val="24"/>
           <w:szCs w:val="24"/>
+          <w:lang w:val="en-US"/>
+        </w:rPr>
+        <w:t xml:space="preserve"> Boot</w:t>
+      </w:r>
+      <w:r>
+        <w:rPr>
+          <w:rStyle w:val="oypena"/>
+          <w:rFonts w:ascii="Calibri" w:hAnsi="Calibri" w:cs="Calibri"/>
+          <w:color w:val="000000"/>
+          <w:sz w:val="24"/>
+          <w:szCs w:val="24"/>
+          <w:lang w:val="en-US"/>
         </w:rPr>
         <w:t xml:space="preserve">, </w:t>
       </w:r>
@@ -352,6 +390,7 @@
           <w:color w:val="000000"/>
           <w:sz w:val="24"/>
           <w:szCs w:val="24"/>
+          <w:lang w:val="en-US"/>
         </w:rPr>
         <w:t>Python</w:t>
       </w:r>
@@ -362,6 +401,7 @@
           <w:color w:val="000000"/>
           <w:sz w:val="24"/>
           <w:szCs w:val="24"/>
+          <w:lang w:val="en-US"/>
         </w:rPr>
         <w:br/>
       </w:r>
@@ -374,6 +414,7 @@
           <w:color w:val="000000"/>
           <w:sz w:val="24"/>
           <w:szCs w:val="24"/>
+          <w:lang w:val="en-US"/>
         </w:rPr>
         <w:t xml:space="preserve">Banco de Dados: </w:t>
       </w:r>
@@ -384,18 +425,31 @@
           <w:color w:val="000000"/>
           <w:sz w:val="24"/>
           <w:szCs w:val="24"/>
-        </w:rPr>
-        <w:t>MySQL, H2, PostgreSQL</w:t>
-      </w:r>
-      <w:r>
-        <w:rPr>
-          <w:rStyle w:val="oypena"/>
-          <w:rFonts w:ascii="Calibri" w:hAnsi="Calibri" w:cs="Calibri"/>
-          <w:b/>
-          <w:bCs/>
-          <w:color w:val="000000"/>
-          <w:sz w:val="24"/>
-          <w:szCs w:val="24"/>
+          <w:lang w:val="en-US"/>
+        </w:rPr>
+        <w:t>PostgreSQL</w:t>
+      </w:r>
+      <w:r>
+        <w:rPr>
+          <w:rStyle w:val="oypena"/>
+          <w:rFonts w:ascii="Calibri" w:hAnsi="Calibri" w:cs="Calibri"/>
+          <w:color w:val="000000"/>
+          <w:sz w:val="24"/>
+          <w:szCs w:val="24"/>
+          <w:lang w:val="en-US"/>
+        </w:rPr>
+        <w:t>, MySQL</w:t>
+      </w:r>
+      <w:r>
+        <w:rPr>
+          <w:rStyle w:val="oypena"/>
+          <w:rFonts w:ascii="Calibri" w:hAnsi="Calibri" w:cs="Calibri"/>
+          <w:b/>
+          <w:bCs/>
+          <w:color w:val="000000"/>
+          <w:sz w:val="24"/>
+          <w:szCs w:val="24"/>
+          <w:lang w:val="en-US"/>
         </w:rPr>
         <w:br/>
         <w:t xml:space="preserve">Dev Tools: </w:t>
@@ -407,6 +461,7 @@
           <w:color w:val="000000"/>
           <w:sz w:val="24"/>
           <w:szCs w:val="24"/>
+          <w:lang w:val="en-US"/>
         </w:rPr>
         <w:t>Docker, Git, Postman</w:t>
       </w:r>
@@ -419,6 +474,7 @@
           <w:color w:val="000000"/>
           <w:sz w:val="24"/>
           <w:szCs w:val="24"/>
+          <w:lang w:val="en-US"/>
         </w:rPr>
         <w:br/>
         <w:t>Front-End:</w:t>
@@ -432,6 +488,7 @@
           <w:color w:val="000000"/>
           <w:sz w:val="24"/>
           <w:szCs w:val="24"/>
+          <w:lang w:val="en-US"/>
         </w:rPr>
         <w:t xml:space="preserve"> </w:t>
       </w:r>
@@ -442,6 +499,7 @@
           <w:color w:val="000000"/>
           <w:sz w:val="24"/>
           <w:szCs w:val="24"/>
+          <w:lang w:val="en-US"/>
         </w:rPr>
         <w:t>HTML, CSS, JavaScript</w:t>
       </w:r>
@@ -452,6 +510,7 @@
           <w:color w:val="000000"/>
           <w:sz w:val="24"/>
           <w:szCs w:val="24"/>
+          <w:lang w:val="en-US"/>
         </w:rPr>
         <w:br/>
       </w:r>
@@ -464,6 +523,7 @@
           <w:color w:val="000000"/>
           <w:sz w:val="24"/>
           <w:szCs w:val="24"/>
+          <w:lang w:val="en-US"/>
         </w:rPr>
         <w:t>Mobile:</w:t>
       </w:r>
@@ -474,6 +534,7 @@
           <w:color w:val="000000"/>
           <w:sz w:val="24"/>
           <w:szCs w:val="24"/>
+          <w:lang w:val="en-US"/>
         </w:rPr>
         <w:t xml:space="preserve"> Android (Java)</w:t>
       </w:r>
@@ -783,17 +844,7 @@
           <w:szCs w:val="24"/>
           <w:lang w:val="en-US"/>
         </w:rPr>
-        <w:t xml:space="preserve">Expert: JPA, REST, JWT, OAuth2 com Docker e </w:t>
-      </w:r>
-      <w:proofErr w:type="gramStart"/>
-      <w:r>
-        <w:rPr>
-          <w:rFonts w:ascii="Calibri" w:hAnsi="Calibri" w:cs="Calibri"/>
-          <w:sz w:val="24"/>
-          <w:szCs w:val="24"/>
-          <w:lang w:val="en-US"/>
-        </w:rPr>
-        <w:t xml:space="preserve">AWS </w:t>
+        <w:t xml:space="preserve">Expert: JPA, REST, JWT, OAuth2 com Docker e AWS </w:t>
       </w:r>
       <w:r>
         <w:rPr>
@@ -813,19 +864,7 @@
           <w:szCs w:val="20"/>
           <w:lang w:val="en-US"/>
         </w:rPr>
-        <w:t>—</w:t>
-      </w:r>
-      <w:proofErr w:type="gramEnd"/>
-      <w:r>
-        <w:rPr>
-          <w:rFonts w:ascii="Calibri" w:hAnsi="Calibri" w:cs="Calibri"/>
-          <w:b/>
-          <w:bCs/>
-          <w:sz w:val="20"/>
-          <w:szCs w:val="20"/>
-          <w:lang w:val="en-US"/>
-        </w:rPr>
-        <w:t xml:space="preserve"> </w:t>
+        <w:t xml:space="preserve">— </w:t>
       </w:r>
       <w:r>
         <w:rPr>
@@ -988,8 +1027,6 @@
           </w:rPr>
           <w:t>Github</w:t>
         </w:r>
-        <w:bookmarkStart w:id="0" w:name="_GoBack"/>
-        <w:bookmarkEnd w:id="0"/>
       </w:hyperlink>
     </w:p>
     <w:p>

</xml_diff>